<commit_message>
fix: add new docx
</commit_message>
<xml_diff>
--- a/Prosperity Trust Bank point sheet.docx
+++ b/Prosperity Trust Bank point sheet.docx
@@ -71,35 +71,17 @@
         </w:rPr>
         <w:t xml:space="preserve">Link = </w:t>
       </w:r>
-      <w:r>
-        <w:fldChar w:fldCharType="begin"/>
-      </w:r>
-      <w:r>
-        <w:rPr>
-          <w:lang w:val="nl-BE"/>
-        </w:rPr>
-        <w:instrText>HYPERLINK "https://react-vti-cyber.web.app/"</w:instrText>
-      </w:r>
-      <w:r>
-        <w:fldChar w:fldCharType="separate"/>
-      </w:r>
-      <w:r>
-        <w:rPr>
-          <w:rStyle w:val="Hyperlink"/>
-          <w:sz w:val="28"/>
-          <w:szCs w:val="28"/>
-          <w:lang w:val="nl-BE"/>
-        </w:rPr>
-        <w:t>https://react-vti-cyber.web.app/</w:t>
-      </w:r>
-      <w:r>
-        <w:rPr>
-          <w:rStyle w:val="Hyperlink"/>
-          <w:sz w:val="28"/>
-          <w:szCs w:val="28"/>
-        </w:rPr>
-        <w:fldChar w:fldCharType="end"/>
-      </w:r>
+      <w:hyperlink r:id="rId4" w:history="1">
+        <w:r>
+          <w:rPr>
+            <w:rStyle w:val="Hyperlink"/>
+            <w:sz w:val="28"/>
+            <w:szCs w:val="28"/>
+            <w:lang w:val="nl-BE"/>
+          </w:rPr>
+          <w:t>https://react-vti-cyber.web.app/</w:t>
+        </w:r>
+      </w:hyperlink>
     </w:p>
     <w:p>
       <w:pPr>
@@ -141,129 +123,71 @@
         <w:rPr>
           <w:lang w:val="nl-BE"/>
         </w:rPr>
-        <w:t xml:space="preserve">robots.txt is een tekstbestand op websites dat </w:t>
-      </w:r>
-      <w:proofErr w:type="spellStart"/>
-      <w:r>
-        <w:rPr>
-          <w:lang w:val="nl-BE"/>
-        </w:rPr>
-        <w:t>webrobots</w:t>
-      </w:r>
-      <w:proofErr w:type="spellEnd"/>
-      <w:r>
-        <w:rPr>
-          <w:lang w:val="nl-BE"/>
-        </w:rPr>
-        <w:t xml:space="preserve"> vertelt welke delen van de site ze mogen crawlen of negeren. Het bevat instructies zoals "</w:t>
-      </w:r>
-      <w:proofErr w:type="spellStart"/>
-      <w:r>
-        <w:rPr>
-          <w:lang w:val="nl-BE"/>
-        </w:rPr>
-        <w:t>Disallow</w:t>
-      </w:r>
-      <w:proofErr w:type="spellEnd"/>
-      <w:r>
-        <w:rPr>
-          <w:lang w:val="nl-BE"/>
-        </w:rPr>
-        <w:t xml:space="preserve">: /geheime-map/" (verbiedt toegang tot de map "geheime-map"). Deze instructies helpen zoekmachines bepalen welke inhoud ze moeten indexeren. </w:t>
-      </w:r>
-      <w:r>
-        <w:rPr>
-          <w:lang w:val="nl-BE"/>
-        </w:rPr>
-        <w:t xml:space="preserve">Het kan aanvallers ook informatie geven voor welke </w:t>
-      </w:r>
-      <w:proofErr w:type="spellStart"/>
-      <w:r>
-        <w:rPr>
-          <w:lang w:val="nl-BE"/>
-        </w:rPr>
-        <w:t>url’s</w:t>
-      </w:r>
-      <w:proofErr w:type="spellEnd"/>
-      <w:r>
-        <w:rPr>
-          <w:lang w:val="nl-BE"/>
-        </w:rPr>
-        <w:t xml:space="preserve"> er allemaal beschikbaar zijn.</w:t>
-      </w:r>
-    </w:p>
-    <w:p>
-      <w:pPr>
-        <w:rPr>
-          <w:lang w:val="nl-BE"/>
-        </w:rPr>
-      </w:pPr>
-      <w:r>
-        <w:rPr>
-          <w:lang w:val="nl-BE"/>
-        </w:rPr>
-        <w:t xml:space="preserve">Voorbeeld: </w:t>
-      </w:r>
-      <w:r>
-        <w:fldChar w:fldCharType="begin"/>
-      </w:r>
-      <w:r>
-        <w:rPr>
-          <w:lang w:val="nl-BE"/>
-        </w:rPr>
-        <w:instrText>HYPERLINK "https://facebook.com/robots.txt"</w:instrText>
-      </w:r>
-      <w:r>
-        <w:fldChar w:fldCharType="separate"/>
-      </w:r>
-      <w:r>
-        <w:rPr>
-          <w:rStyle w:val="Hyperlink"/>
-          <w:lang w:val="nl-BE"/>
-        </w:rPr>
-        <w:t>https://facebook.com/robots.txt</w:t>
-      </w:r>
-      <w:r>
-        <w:rPr>
-          <w:rStyle w:val="Hyperlink"/>
-          <w:lang w:val="nl-BE"/>
-        </w:rPr>
-        <w:fldChar w:fldCharType="end"/>
-      </w:r>
-    </w:p>
-    <w:p>
-      <w:pPr>
-        <w:rPr>
-          <w:sz w:val="28"/>
-          <w:szCs w:val="28"/>
-          <w:lang w:val="nl-BE"/>
-        </w:rPr>
-      </w:pPr>
-      <w:r>
-        <w:rPr>
-          <w:sz w:val="28"/>
-          <w:szCs w:val="28"/>
-          <w:lang w:val="nl-BE"/>
-        </w:rPr>
-        <w:t>Vind de geheime locatie</w:t>
-      </w:r>
-    </w:p>
-    <w:p>
-      <w:pPr>
-        <w:rPr>
-          <w:lang w:val="nl-BE"/>
-        </w:rPr>
-      </w:pPr>
-      <w:r>
-        <w:rPr>
-          <w:lang w:val="nl-BE"/>
-        </w:rPr>
-        <w:t>Zijn er geheime locaties of locaties waar het publiek niet direct kan vinden met een google search?</w:t>
+        <w:t>robots.txt is een tekstbestand op websites dat webrobots specifieke instructies geeft over welke delen van de site ze mogen doorzoeken of dienen te negeren. Deze instructies zijn bedoeld om zoekmachines te helpen bepalen welke inhoud ze moeten indexeren. Echter, het kan ook kwaadwillende actoren informatie verschaffen over beschikbare URL's.</w:t>
+      </w:r>
+    </w:p>
+    <w:p>
+      <w:pPr>
+        <w:rPr>
+          <w:lang w:val="nl-BE"/>
+        </w:rPr>
+      </w:pPr>
+      <w:r>
+        <w:rPr>
+          <w:lang w:val="nl-BE"/>
+        </w:rPr>
+        <w:t xml:space="preserve">Een voorbeeld hiervan is te vinden op </w:t>
+      </w:r>
+      <w:hyperlink r:id="rId5" w:history="1">
+        <w:r>
+          <w:rPr>
+            <w:rStyle w:val="Hyperlink"/>
+            <w:lang w:val="nl-BE"/>
+          </w:rPr>
+          <w:t>https://facebook.com/robots.txt</w:t>
+        </w:r>
+      </w:hyperlink>
+      <w:r>
+        <w:rPr>
+          <w:lang w:val="nl-BE"/>
+        </w:rPr>
+        <w:t>. Het is mogelijk om geheime locaties of plekken die niet direct door het publiek te vinden zijn via een Google-zoekopdracht, te ontdekken. De uitdaging is om de verborgen URL en de bijbehorende flag te vinden</w:t>
+      </w:r>
+      <w:r>
+        <w:rPr>
+          <w:lang w:val="nl-BE"/>
+        </w:rPr>
+        <w:t>.</w:t>
+      </w:r>
+    </w:p>
+    <w:p>
+      <w:pPr>
+        <w:rPr>
+          <w:sz w:val="28"/>
+          <w:szCs w:val="28"/>
+          <w:lang w:val="nl-BE"/>
+        </w:rPr>
+      </w:pPr>
+      <w:r>
+        <w:rPr>
+          <w:sz w:val="28"/>
+          <w:szCs w:val="28"/>
+          <w:lang w:val="nl-BE"/>
+        </w:rPr>
+        <w:t xml:space="preserve">Vind de geheime </w:t>
+      </w:r>
+      <w:r>
+        <w:rPr>
+          <w:sz w:val="28"/>
+          <w:szCs w:val="28"/>
+          <w:lang w:val="nl-BE"/>
+        </w:rPr>
+        <w:t>URL</w:t>
       </w:r>
     </w:p>
     <w:tbl>
       <w:tblPr>
-        <w:tblStyle w:val="Tabelraster"/>
+        <w:tblStyle w:val="TableGrid"/>
         <w:tblW w:w="0" w:type="auto"/>
         <w:tblLook w:val="04A0" w:firstRow="1" w:lastRow="0" w:firstColumn="1" w:lastColumn="0" w:noHBand="0" w:noVBand="1"/>
       </w:tblPr>
@@ -286,7 +210,7 @@
               <w:rPr>
                 <w:lang w:val="nl-BE"/>
               </w:rPr>
-              <w:t>Vind de geheime locatie</w:t>
+              <w:t>Noteer de flag</w:t>
             </w:r>
           </w:p>
         </w:tc>
@@ -303,78 +227,6 @@
           </w:p>
         </w:tc>
       </w:tr>
-      <w:tr>
-        <w:tc>
-          <w:tcPr>
-            <w:tcW w:w="5103" w:type="dxa"/>
-          </w:tcPr>
-          <w:p>
-            <w:pPr>
-              <w:rPr>
-                <w:lang w:val="nl-BE"/>
-              </w:rPr>
-            </w:pPr>
-            <w:r>
-              <w:rPr>
-                <w:lang w:val="nl-BE"/>
-              </w:rPr>
-              <w:t>Navigeer naar de geheime locatie</w:t>
-            </w:r>
-          </w:p>
-        </w:tc>
-        <w:tc>
-          <w:tcPr>
-            <w:tcW w:w="3538" w:type="dxa"/>
-          </w:tcPr>
-          <w:p>
-            <w:pPr>
-              <w:rPr>
-                <w:lang w:val="nl-BE"/>
-              </w:rPr>
-            </w:pPr>
-          </w:p>
-        </w:tc>
-      </w:tr>
-      <w:tr>
-        <w:tc>
-          <w:tcPr>
-            <w:tcW w:w="5103" w:type="dxa"/>
-          </w:tcPr>
-          <w:p>
-            <w:pPr>
-              <w:rPr>
-                <w:lang w:val="nl-BE"/>
-              </w:rPr>
-            </w:pPr>
-            <w:r>
-              <w:rPr>
-                <w:lang w:val="nl-BE"/>
-              </w:rPr>
-              <w:t xml:space="preserve">Noteer de </w:t>
-            </w:r>
-            <w:proofErr w:type="spellStart"/>
-            <w:r>
-              <w:rPr>
-                <w:lang w:val="nl-BE"/>
-              </w:rPr>
-              <w:t>flag</w:t>
-            </w:r>
-            <w:proofErr w:type="spellEnd"/>
-          </w:p>
-        </w:tc>
-        <w:tc>
-          <w:tcPr>
-            <w:tcW w:w="3538" w:type="dxa"/>
-          </w:tcPr>
-          <w:p>
-            <w:pPr>
-              <w:rPr>
-                <w:lang w:val="nl-BE"/>
-              </w:rPr>
-            </w:pPr>
-          </w:p>
-        </w:tc>
-      </w:tr>
     </w:tbl>
     <w:p>
       <w:pPr>
@@ -386,6 +238,13 @@
     <w:p>
       <w:pPr>
         <w:rPr>
+          <w:lang w:val="nl-BE"/>
+        </w:rPr>
+      </w:pPr>
+    </w:p>
+    <w:p>
+      <w:pPr>
+        <w:rPr>
           <w:b/>
           <w:bCs/>
           <w:sz w:val="28"/>
@@ -414,31 +273,7 @@
         <w:rPr>
           <w:lang w:val="nl-BE"/>
         </w:rPr>
-        <w:t>JPEG-metadata verwijst naar aanvullende informatie die is ingebed in een JPEG-afbeelding. Deze metadata kan details bevatten zoals de camera-instellingen, de datum waarop de foto is genomen, de gebruikte software, en zelfs geografische locatiegegevens (indien beschikbaar). Dit soort gegevens</w:t>
-      </w:r>
-      <w:r>
-        <w:rPr>
-          <w:lang w:val="nl-BE"/>
-        </w:rPr>
-        <w:t xml:space="preserve"> kan je gewoon in een </w:t>
-      </w:r>
-      <w:r>
-        <w:rPr>
-          <w:lang w:val="nl-BE"/>
-        </w:rPr>
-        <w:t>teksteditor</w:t>
-      </w:r>
-      <w:r>
-        <w:rPr>
-          <w:lang w:val="nl-BE"/>
-        </w:rPr>
-        <w:t xml:space="preserve"> of een online metadata viewer website bekijken</w:t>
-      </w:r>
-      <w:r>
-        <w:rPr>
-          <w:lang w:val="nl-BE"/>
-        </w:rPr>
-        <w:t>.</w:t>
+        <w:t>JPEG-metadata verwijst naar aanvullende informatie die is ingebed in een JPEG-afbeelding. Deze metadata kan gedetailleerde informatie bevatten, zoals camera-instellingen, de opnamedatum, gebruikte software en zelfs geografische locatiegegevens (indien beschikbaar). Je kunt dit soort gegevens eenvoudig bekijken met een teksteditor of via een online metadata-viewerwebsite.</w:t>
       </w:r>
     </w:p>
     <w:p>
@@ -464,36 +299,11 @@
           <w:lang w:val="nl-BE"/>
         </w:rPr>
         <w:t>Arthur</w:t>
-      </w:r>
-    </w:p>
-    <w:p>
-      <w:pPr>
-        <w:rPr>
-          <w:lang w:val="nl-BE"/>
-        </w:rPr>
-      </w:pPr>
-      <w:r>
-        <w:rPr>
-          <w:lang w:val="nl-BE"/>
-        </w:rPr>
-        <w:t>Tip:</w:t>
-      </w:r>
-      <w:r>
-        <w:rPr>
-          <w:lang w:val="nl-BE"/>
-        </w:rPr>
-        <w:t xml:space="preserve"> open de foto met kladblok</w:t>
-      </w:r>
-      <w:r>
-        <w:rPr>
-          <w:lang w:val="nl-BE"/>
-        </w:rPr>
-        <w:t xml:space="preserve"> (of gebruik een website)</w:t>
       </w:r>
     </w:p>
     <w:tbl>
       <w:tblPr>
-        <w:tblStyle w:val="Tabelraster"/>
+        <w:tblStyle w:val="TableGrid"/>
         <w:tblW w:w="0" w:type="auto"/>
         <w:tblLook w:val="04A0" w:firstRow="1" w:lastRow="0" w:firstColumn="1" w:lastColumn="0" w:noHBand="0" w:noVBand="1"/>
       </w:tblPr>
@@ -516,7 +326,7 @@
               <w:rPr>
                 <w:lang w:val="nl-BE"/>
               </w:rPr>
-              <w:t>Download de profiel foto van Arthur</w:t>
+              <w:t>Vind de geboortedatum van Arthur (dit is de flag)</w:t>
             </w:r>
           </w:p>
         </w:tc>
@@ -535,88 +345,6 @@
           </w:p>
         </w:tc>
       </w:tr>
-      <w:tr>
-        <w:tc>
-          <w:tcPr>
-            <w:tcW w:w="5103" w:type="dxa"/>
-          </w:tcPr>
-          <w:p>
-            <w:pPr>
-              <w:rPr>
-                <w:lang w:val="nl-BE"/>
-              </w:rPr>
-            </w:pPr>
-            <w:r>
-              <w:rPr>
-                <w:lang w:val="nl-BE"/>
-              </w:rPr>
-              <w:t>Vind de tips in de metadata</w:t>
-            </w:r>
-          </w:p>
-        </w:tc>
-        <w:tc>
-          <w:tcPr>
-            <w:tcW w:w="3538" w:type="dxa"/>
-          </w:tcPr>
-          <w:p>
-            <w:pPr>
-              <w:rPr>
-                <w:sz w:val="28"/>
-                <w:szCs w:val="28"/>
-                <w:lang w:val="nl-BE"/>
-              </w:rPr>
-            </w:pPr>
-          </w:p>
-        </w:tc>
-      </w:tr>
-      <w:tr>
-        <w:tc>
-          <w:tcPr>
-            <w:tcW w:w="5103" w:type="dxa"/>
-          </w:tcPr>
-          <w:p>
-            <w:pPr>
-              <w:rPr>
-                <w:lang w:val="nl-BE"/>
-              </w:rPr>
-            </w:pPr>
-            <w:r>
-              <w:rPr>
-                <w:lang w:val="nl-BE"/>
-              </w:rPr>
-              <w:t xml:space="preserve">Vind de geboortedatum van Arthur (dit is de </w:t>
-            </w:r>
-            <w:proofErr w:type="spellStart"/>
-            <w:r>
-              <w:rPr>
-                <w:lang w:val="nl-BE"/>
-              </w:rPr>
-              <w:t>flag</w:t>
-            </w:r>
-            <w:proofErr w:type="spellEnd"/>
-            <w:r>
-              <w:rPr>
-                <w:lang w:val="nl-BE"/>
-              </w:rPr>
-              <w:t>)</w:t>
-            </w:r>
-          </w:p>
-        </w:tc>
-        <w:tc>
-          <w:tcPr>
-            <w:tcW w:w="3538" w:type="dxa"/>
-          </w:tcPr>
-          <w:p>
-            <w:pPr>
-              <w:rPr>
-                <w:sz w:val="28"/>
-                <w:szCs w:val="28"/>
-                <w:lang w:val="nl-BE"/>
-              </w:rPr>
-            </w:pPr>
-          </w:p>
-        </w:tc>
-      </w:tr>
     </w:tbl>
     <w:p>
       <w:pPr>
@@ -648,59 +376,14 @@
           <w:lang w:val="nl-BE"/>
         </w:rPr>
       </w:pPr>
-    </w:p>
-    <w:p>
-      <w:pPr>
-        <w:rPr>
-          <w:b/>
-          <w:bCs/>
-          <w:sz w:val="28"/>
-          <w:szCs w:val="28"/>
-          <w:lang w:val="nl-BE"/>
-        </w:rPr>
-      </w:pPr>
-    </w:p>
-    <w:p>
-      <w:pPr>
-        <w:rPr>
-          <w:b/>
-          <w:bCs/>
-          <w:sz w:val="28"/>
-          <w:szCs w:val="28"/>
-          <w:lang w:val="nl-BE"/>
-        </w:rPr>
-      </w:pPr>
-    </w:p>
-    <w:p>
-      <w:pPr>
-        <w:rPr>
-          <w:b/>
-          <w:bCs/>
-          <w:sz w:val="28"/>
-          <w:szCs w:val="28"/>
-          <w:lang w:val="nl-BE"/>
-        </w:rPr>
-      </w:pPr>
-    </w:p>
-    <w:p>
-      <w:pPr>
-        <w:rPr>
-          <w:b/>
-          <w:bCs/>
-          <w:sz w:val="28"/>
-          <w:szCs w:val="28"/>
-          <w:lang w:val="nl-BE"/>
-        </w:rPr>
-      </w:pPr>
-      <w:r>
-        <w:rPr>
-          <w:b/>
-          <w:bCs/>
-          <w:sz w:val="28"/>
-          <w:szCs w:val="28"/>
-          <w:lang w:val="nl-BE"/>
-        </w:rPr>
-        <w:lastRenderedPageBreak/>
+      <w:r>
+        <w:rPr>
+          <w:b/>
+          <w:bCs/>
+          <w:sz w:val="28"/>
+          <w:szCs w:val="28"/>
+          <w:lang w:val="nl-BE"/>
+        </w:rPr>
         <w:t>OSINT (Open Source Intelligence)</w:t>
       </w:r>
     </w:p>
@@ -714,68 +397,103 @@
         <w:rPr>
           <w:lang w:val="nl-BE"/>
         </w:rPr>
-        <w:t>OSINT verwijst naar het verzamelen en analyseren van informatie die vrij beschikbaar is voor het publiek, zoals online gepubliceerde gegevens, sociale mediaprofielen, nieuwsartikelen en andere openbare bronnen. Het wordt vaak gebruikt door verschillende entiteiten, waaronder beveiligingsprofessionals, onderzoekers en bedrijven, om informatie te verzamelen en inzicht te krijgen in bepaalde individuen, organisaties of gebeurtenissen.</w:t>
-      </w:r>
-    </w:p>
-    <w:p>
-      <w:pPr>
-        <w:rPr>
-          <w:lang w:val="nl-BE"/>
-        </w:rPr>
-      </w:pPr>
-    </w:p>
-    <w:p>
-      <w:pPr>
-        <w:rPr>
-          <w:sz w:val="28"/>
-          <w:szCs w:val="28"/>
-          <w:lang w:val="nl-BE"/>
-        </w:rPr>
-      </w:pPr>
-      <w:r>
-        <w:rPr>
-          <w:sz w:val="28"/>
-          <w:szCs w:val="28"/>
-          <w:lang w:val="nl-BE"/>
-        </w:rPr>
-        <w:t>Vind de inloggegevens van Bert</w:t>
-      </w:r>
-    </w:p>
-    <w:p>
-      <w:pPr>
-        <w:rPr>
-          <w:sz w:val="18"/>
-          <w:szCs w:val="18"/>
-          <w:lang w:val="nl-BE"/>
-        </w:rPr>
-      </w:pPr>
-      <w:r>
-        <w:rPr>
-          <w:lang w:val="nl-BE"/>
-        </w:rPr>
-        <w:t xml:space="preserve">Bert </w:t>
-      </w:r>
-      <w:r>
-        <w:rPr>
-          <w:lang w:val="nl-BE"/>
-        </w:rPr>
-        <w:t>post graag op Facebook, dit kan een risico zijn voor OSINT aanvallen. Daarom is het goed om altijd een sterk wachtwoord te nemen (geen geboortedatums of namen van familieleden/huisdieren) en per account een ander wachtwoord te gebruiken. Maar heeft Bert dit wel gedaan?</w:t>
+        <w:t xml:space="preserve">OSINT verwijst naar het verzamelen en analyseren van informatie die publiekelijk beschikbaar is, zoals gegevens online, sociale mediaprofielen en nieuwsartikelen. </w:t>
+      </w:r>
+    </w:p>
+    <w:p>
+      <w:pPr>
+        <w:rPr>
+          <w:lang w:val="nl-BE"/>
+        </w:rPr>
+      </w:pPr>
+      <w:r>
+        <w:rPr>
+          <w:lang w:val="nl-BE"/>
+        </w:rPr>
+        <w:t xml:space="preserve">Bert is actief op </w:t>
+      </w:r>
+      <w:r>
+        <w:rPr>
+          <w:lang w:val="nl-BE"/>
+        </w:rPr>
+        <w:t>sociale media</w:t>
+      </w:r>
+      <w:r>
+        <w:rPr>
+          <w:lang w:val="nl-BE"/>
+        </w:rPr>
+        <w:t>, wat een potentieel risico kan inhouden voor OSINT-aanvallen. Het benadrukken van het belang van sterke wachtwoorden (zonder gebruik van</w:t>
+      </w:r>
+      <w:r>
+        <w:rPr>
+          <w:lang w:val="nl-BE"/>
+        </w:rPr>
+        <w:t xml:space="preserve"> bv.</w:t>
+      </w:r>
+      <w:r>
+        <w:rPr>
+          <w:lang w:val="nl-BE"/>
+        </w:rPr>
+        <w:t xml:space="preserve"> </w:t>
+      </w:r>
+      <w:r>
+        <w:rPr>
+          <w:lang w:val="nl-BE"/>
+        </w:rPr>
+        <w:t>f</w:t>
+      </w:r>
+      <w:r>
+        <w:rPr>
+          <w:lang w:val="nl-BE"/>
+        </w:rPr>
+        <w:t>amilieleden</w:t>
+      </w:r>
+      <w:r>
+        <w:rPr>
+          <w:lang w:val="nl-BE"/>
+        </w:rPr>
+        <w:t xml:space="preserve"> of andere huisgenoten</w:t>
+      </w:r>
+      <w:r>
+        <w:rPr>
+          <w:lang w:val="nl-BE"/>
+        </w:rPr>
+        <w:t xml:space="preserve">) en het gebruik van unieke wachtwoorden per account is cruciaal. </w:t>
+      </w:r>
+    </w:p>
+    <w:p>
+      <w:pPr>
+        <w:rPr>
+          <w:lang w:val="nl-BE"/>
+        </w:rPr>
+      </w:pPr>
+      <w:r>
+        <w:rPr>
+          <w:lang w:val="nl-BE"/>
+        </w:rPr>
+        <w:t>Is</w:t>
+      </w:r>
+      <w:r>
+        <w:rPr>
+          <w:lang w:val="nl-BE"/>
+        </w:rPr>
+        <w:t xml:space="preserve"> Bert zich bewust van deze beveiligingspraktijken?</w:t>
       </w:r>
     </w:p>
     <w:tbl>
       <w:tblPr>
-        <w:tblStyle w:val="Tabelraster"/>
+        <w:tblStyle w:val="TableGrid"/>
         <w:tblW w:w="0" w:type="auto"/>
         <w:tblLook w:val="04A0" w:firstRow="1" w:lastRow="0" w:firstColumn="1" w:lastColumn="0" w:noHBand="0" w:noVBand="1"/>
       </w:tblPr>
       <w:tblGrid>
-        <w:gridCol w:w="5103"/>
-        <w:gridCol w:w="3538"/>
+        <w:gridCol w:w="5524"/>
+        <w:gridCol w:w="3117"/>
       </w:tblGrid>
       <w:tr>
         <w:tc>
           <w:tcPr>
-            <w:tcW w:w="5103" w:type="dxa"/>
+            <w:tcW w:w="5524" w:type="dxa"/>
           </w:tcPr>
           <w:p>
             <w:pPr>
@@ -787,62 +505,20 @@
               <w:rPr>
                 <w:lang w:val="nl-BE"/>
               </w:rPr>
-              <w:t xml:space="preserve">Vind het wachtwoord op Bert zijn </w:t>
+              <w:t>Login als Bert</w:t>
             </w:r>
-            <w:proofErr w:type="spellStart"/>
             <w:r>
               <w:rPr>
                 <w:lang w:val="nl-BE"/>
               </w:rPr>
-              <w:t>social</w:t>
+              <w:t xml:space="preserve"> met het gevonden wachtoord</w:t>
             </w:r>
-            <w:proofErr w:type="spellEnd"/>
             <w:r>
               <w:rPr>
                 <w:lang w:val="nl-BE"/>
               </w:rPr>
-              <w:t xml:space="preserve"> media.</w:t>
+              <w:t>, noteer de flag</w:t>
             </w:r>
-          </w:p>
-        </w:tc>
-        <w:tc>
-          <w:tcPr>
-            <w:tcW w:w="3538" w:type="dxa"/>
-          </w:tcPr>
-          <w:p>
-            <w:pPr>
-              <w:rPr>
-                <w:lang w:val="nl-BE"/>
-              </w:rPr>
-            </w:pPr>
-          </w:p>
-        </w:tc>
-      </w:tr>
-      <w:tr>
-        <w:tc>
-          <w:tcPr>
-            <w:tcW w:w="5103" w:type="dxa"/>
-          </w:tcPr>
-          <w:p>
-            <w:pPr>
-              <w:rPr>
-                <w:lang w:val="nl-BE"/>
-              </w:rPr>
-            </w:pPr>
-            <w:r>
-              <w:rPr>
-                <w:lang w:val="nl-BE"/>
-              </w:rPr>
-              <w:t xml:space="preserve">Login als Bert, noteer de </w:t>
-            </w:r>
-            <w:proofErr w:type="spellStart"/>
-            <w:r>
-              <w:rPr>
-                <w:lang w:val="nl-BE"/>
-              </w:rPr>
-              <w:t>flag</w:t>
-            </w:r>
-            <w:proofErr w:type="spellEnd"/>
             <w:r>
               <w:rPr>
                 <w:lang w:val="nl-BE"/>
@@ -853,7 +529,7 @@
         </w:tc>
         <w:tc>
           <w:tcPr>
-            <w:tcW w:w="3538" w:type="dxa"/>
+            <w:tcW w:w="3117" w:type="dxa"/>
           </w:tcPr>
           <w:p>
             <w:pPr>
@@ -868,39 +544,22 @@
     <w:p>
       <w:pPr>
         <w:rPr>
-          <w:lang w:val="nl-BE"/>
-        </w:rPr>
-      </w:pPr>
-    </w:p>
-    <w:p>
-      <w:pPr>
-        <w:rPr>
-          <w:b/>
-          <w:bCs/>
-          <w:sz w:val="28"/>
-          <w:szCs w:val="28"/>
-          <w:lang w:val="nl-BE"/>
-        </w:rPr>
-      </w:pPr>
-    </w:p>
-    <w:p>
-      <w:pPr>
-        <w:rPr>
-          <w:b/>
-          <w:bCs/>
-          <w:sz w:val="28"/>
-          <w:szCs w:val="28"/>
-          <w:lang w:val="nl-BE"/>
-        </w:rPr>
-      </w:pPr>
-      <w:r>
-        <w:rPr>
-          <w:b/>
-          <w:bCs/>
-          <w:sz w:val="28"/>
-          <w:szCs w:val="28"/>
-          <w:lang w:val="nl-BE"/>
-        </w:rPr>
+          <w:b/>
+          <w:bCs/>
+          <w:sz w:val="28"/>
+          <w:szCs w:val="28"/>
+          <w:lang w:val="nl-BE"/>
+        </w:rPr>
+      </w:pPr>
+      <w:r>
+        <w:rPr>
+          <w:b/>
+          <w:bCs/>
+          <w:sz w:val="28"/>
+          <w:szCs w:val="28"/>
+          <w:lang w:val="nl-BE"/>
+        </w:rPr>
+        <w:lastRenderedPageBreak/>
         <w:t>Ontwikkelaarstools</w:t>
       </w:r>
       <w:r>
@@ -941,15 +600,58 @@
         <w:rPr>
           <w:lang w:val="nl-BE"/>
         </w:rPr>
-        <w:t>In de ontwikkelaarstools kun je verschillende gegevens van een website bekijken. Het is ook mogelijk om de inhoud van een website aan te passen. Let op, deze aanpassingen zijn echter alleen zichtbaar voor de gebruiker en hebben geen daadwerkelijke invloed. Zo zal bijvoorbeeld het wijzigen van de prijs van een product op bol.com geen echte korting opleveren.</w:t>
-      </w:r>
-    </w:p>
-    <w:p>
-      <w:pPr>
-        <w:rPr>
-          <w:lang w:val="nl-BE"/>
-        </w:rPr>
-      </w:pPr>
+        <w:t>In de ontwikkelaarstools kun je diverse gegevens van een website bekijken en zelfs de inhoud ervan aanpassen.</w:t>
+      </w:r>
+    </w:p>
+    <w:p>
+      <w:pPr>
+        <w:rPr>
+          <w:lang w:val="nl-BE"/>
+        </w:rPr>
+      </w:pPr>
+      <w:r>
+        <w:rPr>
+          <w:lang w:val="nl-BE"/>
+        </w:rPr>
+        <w:t xml:space="preserve">Je kunt de ontwikkelaarstools openen door op F12 te drukken. Vervolgens kun je een deel van de website selecteren door te klikken op het icoontje bovenaan. </w:t>
+      </w:r>
+      <w:r>
+        <w:rPr>
+          <w:lang w:val="nl-BE"/>
+        </w:rPr>
+        <w:t>A</w:t>
+      </w:r>
+      <w:r>
+        <w:rPr>
+          <w:lang w:val="nl-BE"/>
+        </w:rPr>
+        <w:t>anpassingen blijven deze alleen zichtbaar totdat de pagina opnieuw wordt geladen.</w:t>
+      </w:r>
+    </w:p>
+    <w:p>
+      <w:pPr>
+        <w:rPr>
+          <w:lang w:val="nl-BE"/>
+        </w:rPr>
+      </w:pPr>
+      <w:r>
+        <w:rPr>
+          <w:lang w:val="nl-BE"/>
+        </w:rPr>
+        <w:t>Het is cruciaal om te begrijpen dat, hoewel je bijvoorbeeld de prijs van een product lokaal kunt aanpassen via ontwikkelaarstools, deze wijziging geen effect heeft op de daadwerkelijke prijs, tenzij de server-side beveiliging zeer zwak is.</w:t>
+      </w:r>
+      <w:r>
+        <w:rPr>
+          <w:lang w:val="nl-BE"/>
+        </w:rPr>
+        <w:br/>
+      </w:r>
+      <w:r>
+        <w:rPr>
+          <w:lang w:val="nl-BE"/>
+        </w:rPr>
+        <w:br/>
+      </w:r>
       <w:r>
         <w:rPr>
           <w:noProof/>
@@ -971,7 +673,7 @@
                     <pic:cNvPicPr/>
                   </pic:nvPicPr>
                   <pic:blipFill>
-                    <a:blip r:embed="rId4"/>
+                    <a:blip r:embed="rId6"/>
                     <a:stretch>
                       <a:fillRect/>
                     </a:stretch>
@@ -995,25 +697,6 @@
     <w:p>
       <w:pPr>
         <w:rPr>
-          <w:lang w:val="nl-BE"/>
-        </w:rPr>
-      </w:pPr>
-      <w:r>
-        <w:rPr>
-          <w:lang w:val="nl-BE"/>
-        </w:rPr>
-        <w:t>De ontwikkelaar tools kan je bekijken door op F12 te duwen.</w:t>
-      </w:r>
-      <w:r>
-        <w:rPr>
-          <w:lang w:val="nl-BE"/>
-        </w:rPr>
-        <w:t xml:space="preserve"> En je kan een stukje van de website selecteren door op het icoontje bovenaan te klikken. Daarna kan je alles aanpassen, maar vanaf je de pagina herlaad, is alles terug weg. </w:t>
-      </w:r>
-    </w:p>
-    <w:p>
-      <w:pPr>
-        <w:rPr>
           <w:b/>
           <w:bCs/>
           <w:sz w:val="28"/>
@@ -1030,9 +713,8 @@
           <w:szCs w:val="28"/>
           <w:lang w:val="nl-BE"/>
         </w:rPr>
-        <w:lastRenderedPageBreak/>
         <w:drawing>
-          <wp:inline distT="0" distB="0" distL="0" distR="0" wp14:anchorId="40C85235" wp14:editId="4D3E8CDE">
+          <wp:inline distT="0" distB="0" distL="0" distR="0" wp14:anchorId="40C85235" wp14:editId="39798F51">
             <wp:extent cx="5760720" cy="1071245"/>
             <wp:effectExtent l="0" t="0" r="0" b="0"/>
             <wp:docPr id="61828806" name="Afbeelding 1"/>
@@ -1047,7 +729,7 @@
                     <pic:cNvPicPr/>
                   </pic:nvPicPr>
                   <pic:blipFill>
-                    <a:blip r:embed="rId5"/>
+                    <a:blip r:embed="rId7"/>
                     <a:stretch>
                       <a:fillRect/>
                     </a:stretch>
@@ -1071,30 +753,58 @@
     <w:p>
       <w:pPr>
         <w:rPr>
-          <w:lang w:val="nl-BE"/>
-        </w:rPr>
-      </w:pPr>
-      <w:r>
-        <w:rPr>
-          <w:lang w:val="nl-BE"/>
-        </w:rPr>
-        <w:t xml:space="preserve">Dit zal ook </w:t>
-      </w:r>
-      <w:r>
-        <w:rPr>
-          <w:b/>
-          <w:bCs/>
-          <w:sz w:val="28"/>
-          <w:szCs w:val="28"/>
-          <w:highlight w:val="yellow"/>
-          <w:lang w:val="nl-BE"/>
-        </w:rPr>
-        <w:t>geen</w:t>
-      </w:r>
-      <w:r>
-        <w:rPr>
-          <w:sz w:val="28"/>
-          <w:szCs w:val="28"/>
+          <w:sz w:val="28"/>
+          <w:szCs w:val="28"/>
+          <w:lang w:val="nl-BE"/>
+        </w:rPr>
+      </w:pPr>
+      <w:r>
+        <w:rPr>
+          <w:sz w:val="28"/>
+          <w:szCs w:val="28"/>
+          <w:lang w:val="nl-BE"/>
+        </w:rPr>
+        <w:t>Pas het loon aan van een medewerker</w:t>
+      </w:r>
+    </w:p>
+    <w:p>
+      <w:pPr>
+        <w:rPr>
+          <w:lang w:val="nl-BE"/>
+        </w:rPr>
+      </w:pPr>
+      <w:r>
+        <w:rPr>
+          <w:lang w:val="nl-BE"/>
+        </w:rPr>
+        <w:t xml:space="preserve">De PT bank heeft </w:t>
+      </w:r>
+      <w:r>
+        <w:rPr>
+          <w:lang w:val="nl-BE"/>
+        </w:rPr>
+        <w:t>toevallig</w:t>
+      </w:r>
+      <w:r>
+        <w:rPr>
+          <w:lang w:val="nl-BE"/>
+        </w:rPr>
+        <w:t xml:space="preserve"> een zeer slechte </w:t>
+      </w:r>
+      <w:r>
+        <w:rPr>
+          <w:lang w:val="nl-BE"/>
+        </w:rPr>
+        <w:t>beveiliging</w:t>
+      </w:r>
+      <w:r>
+        <w:rPr>
+          <w:lang w:val="nl-BE"/>
+        </w:rPr>
+        <w:t>, kan jij als</w:t>
+      </w:r>
+      <w:r>
+        <w:rPr>
           <w:lang w:val="nl-BE"/>
         </w:rPr>
         <w:t xml:space="preserve"> </w:t>
@@ -1103,60 +813,30 @@
         <w:rPr>
           <w:lang w:val="nl-BE"/>
         </w:rPr>
-        <w:t xml:space="preserve">invloed hebben op de effectieve prijs van een product. </w:t>
-      </w:r>
-    </w:p>
-    <w:p>
-      <w:pPr>
-        <w:rPr>
-          <w:sz w:val="28"/>
-          <w:szCs w:val="28"/>
-          <w:lang w:val="nl-BE"/>
-        </w:rPr>
-      </w:pPr>
-      <w:r>
-        <w:rPr>
-          <w:sz w:val="28"/>
-          <w:szCs w:val="28"/>
-          <w:lang w:val="nl-BE"/>
-        </w:rPr>
-        <w:t>Pas het loon aan van een medewerker</w:t>
-      </w:r>
-    </w:p>
-    <w:p>
-      <w:pPr>
-        <w:rPr>
-          <w:lang w:val="nl-BE"/>
-        </w:rPr>
-      </w:pPr>
-      <w:r>
-        <w:rPr>
-          <w:lang w:val="nl-BE"/>
-        </w:rPr>
-        <w:t>De PT bank heeft echter een zeer slechte website, kan jij als</w:t>
-      </w:r>
-      <w:r>
-        <w:rPr>
-          <w:lang w:val="nl-BE"/>
-        </w:rPr>
-        <w:t xml:space="preserve"> </w:t>
-      </w:r>
-      <w:r>
-        <w:rPr>
-          <w:lang w:val="nl-BE"/>
-        </w:rPr>
         <w:t xml:space="preserve">hacker het loon aanpassen van een medewerker op dezelfde manier? </w:t>
       </w:r>
       <w:r>
         <w:rPr>
           <w:lang w:val="nl-BE"/>
         </w:rPr>
-        <w:t xml:space="preserve">Probeer het aan te passen naar 10000 euro. </w:t>
+        <w:t>Probeer het aan te passen naar 10</w:t>
+      </w:r>
+      <w:r>
+        <w:rPr>
+          <w:lang w:val="nl-BE"/>
+        </w:rPr>
+        <w:t>.</w:t>
+      </w:r>
+      <w:r>
+        <w:rPr>
+          <w:lang w:val="nl-BE"/>
+        </w:rPr>
+        <w:t xml:space="preserve">000 euro. </w:t>
       </w:r>
     </w:p>
     <w:tbl>
       <w:tblPr>
-        <w:tblStyle w:val="Tabelraster"/>
+        <w:tblStyle w:val="TableGrid"/>
         <w:tblW w:w="0" w:type="auto"/>
         <w:tblLook w:val="04A0" w:firstRow="1" w:lastRow="0" w:firstColumn="1" w:lastColumn="0" w:noHBand="0" w:noVBand="1"/>
       </w:tblPr>
@@ -1179,112 +859,26 @@
               <w:rPr>
                 <w:lang w:val="nl-BE"/>
               </w:rPr>
-              <w:t>Open de ontwikkelaarstools</w:t>
+              <w:t>Verander het loon naar</w:t>
             </w:r>
-          </w:p>
-        </w:tc>
-        <w:tc>
-          <w:tcPr>
-            <w:tcW w:w="3964" w:type="dxa"/>
-          </w:tcPr>
-          <w:p>
-            <w:pPr>
-              <w:rPr>
-                <w:lang w:val="nl-BE"/>
-              </w:rPr>
-            </w:pPr>
-          </w:p>
-        </w:tc>
-      </w:tr>
-      <w:tr>
-        <w:tc>
-          <w:tcPr>
-            <w:tcW w:w="5098" w:type="dxa"/>
-          </w:tcPr>
-          <w:p>
-            <w:pPr>
-              <w:rPr>
-                <w:lang w:val="nl-BE"/>
-              </w:rPr>
-            </w:pPr>
             <w:r>
               <w:rPr>
                 <w:lang w:val="nl-BE"/>
               </w:rPr>
-              <w:t>Vind het “max” attribuut van het salaris invoerveld</w:t>
+              <w:t xml:space="preserve"> 10</w:t>
             </w:r>
-          </w:p>
-        </w:tc>
-        <w:tc>
-          <w:tcPr>
-            <w:tcW w:w="3964" w:type="dxa"/>
-          </w:tcPr>
-          <w:p>
-            <w:pPr>
-              <w:rPr>
-                <w:lang w:val="nl-BE"/>
-              </w:rPr>
-            </w:pPr>
-          </w:p>
-        </w:tc>
-      </w:tr>
-      <w:tr>
-        <w:tc>
-          <w:tcPr>
-            <w:tcW w:w="5098" w:type="dxa"/>
-          </w:tcPr>
-          <w:p>
-            <w:pPr>
-              <w:rPr>
-                <w:lang w:val="nl-BE"/>
-              </w:rPr>
-            </w:pPr>
             <w:r>
               <w:rPr>
                 <w:lang w:val="nl-BE"/>
               </w:rPr>
-              <w:t>Pas het “max” attribuut aan naar een hoger getal</w:t>
+              <w:t>.</w:t>
             </w:r>
-          </w:p>
-        </w:tc>
-        <w:tc>
-          <w:tcPr>
-            <w:tcW w:w="3964" w:type="dxa"/>
-          </w:tcPr>
-          <w:p>
-            <w:pPr>
-              <w:rPr>
-                <w:lang w:val="nl-BE"/>
-              </w:rPr>
-            </w:pPr>
-          </w:p>
-        </w:tc>
-      </w:tr>
-      <w:tr>
-        <w:tc>
-          <w:tcPr>
-            <w:tcW w:w="5098" w:type="dxa"/>
-          </w:tcPr>
-          <w:p>
-            <w:pPr>
-              <w:rPr>
-                <w:lang w:val="nl-BE"/>
-              </w:rPr>
-            </w:pPr>
             <w:r>
               <w:rPr>
                 <w:lang w:val="nl-BE"/>
               </w:rPr>
-              <w:t xml:space="preserve">Vul 10000 in en noteer de </w:t>
+              <w:t>000 in en noteer de flag</w:t>
             </w:r>
-            <w:proofErr w:type="spellStart"/>
-            <w:r>
-              <w:rPr>
-                <w:lang w:val="nl-BE"/>
-              </w:rPr>
-              <w:t>flag</w:t>
-            </w:r>
-            <w:proofErr w:type="spellEnd"/>
             <w:r>
               <w:rPr>
                 <w:lang w:val="nl-BE"/>
@@ -1336,6 +930,28 @@
           <w:szCs w:val="28"/>
           <w:lang w:val="nl-BE"/>
         </w:rPr>
+        <w:br w:type="page"/>
+      </w:r>
+    </w:p>
+    <w:p>
+      <w:pPr>
+        <w:rPr>
+          <w:b/>
+          <w:bCs/>
+          <w:sz w:val="28"/>
+          <w:szCs w:val="28"/>
+          <w:lang w:val="nl-BE"/>
+        </w:rPr>
+      </w:pPr>
+      <w:r>
+        <w:rPr>
+          <w:b/>
+          <w:bCs/>
+          <w:sz w:val="28"/>
+          <w:szCs w:val="28"/>
+          <w:lang w:val="nl-BE"/>
+        </w:rPr>
+        <w:lastRenderedPageBreak/>
         <w:t>Netwerkanalyse</w:t>
       </w:r>
     </w:p>
@@ -1349,58 +965,25 @@
         <w:rPr>
           <w:lang w:val="nl-BE"/>
         </w:rPr>
-        <w:t xml:space="preserve">De "netwerk" tab in een </w:t>
-      </w:r>
-      <w:proofErr w:type="spellStart"/>
-      <w:r>
-        <w:rPr>
-          <w:lang w:val="nl-BE"/>
-        </w:rPr>
-        <w:t>browser's</w:t>
-      </w:r>
-      <w:proofErr w:type="spellEnd"/>
-      <w:r>
-        <w:rPr>
-          <w:lang w:val="nl-BE"/>
-        </w:rPr>
-        <w:t xml:space="preserve"> ontwikkelaarstools biedt een overzicht van alle netwerkaanvragen bij het laden van een webpagina. Hierin worden statuscodes, laadtijden en gedetailleerde headers weergegeven</w:t>
-      </w:r>
-      <w:r>
-        <w:rPr>
-          <w:lang w:val="nl-BE"/>
-        </w:rPr>
-        <w:t>, ook data van aanvragen kan je hierin zien</w:t>
-      </w:r>
-      <w:r>
-        <w:rPr>
-          <w:lang w:val="nl-BE"/>
-        </w:rPr>
-        <w:t xml:space="preserve">. </w:t>
-      </w:r>
-      <w:r>
-        <w:rPr>
-          <w:lang w:val="nl-BE"/>
-        </w:rPr>
-        <w:t xml:space="preserve">De ontwikkelaar tools kan je bekijken door op F12 te duwen. Vinden jullie de geheime </w:t>
-      </w:r>
-      <w:proofErr w:type="spellStart"/>
-      <w:r>
-        <w:rPr>
-          <w:lang w:val="nl-BE"/>
-        </w:rPr>
-        <w:t>flag</w:t>
-      </w:r>
-      <w:proofErr w:type="spellEnd"/>
-      <w:r>
-        <w:rPr>
-          <w:lang w:val="nl-BE"/>
-        </w:rPr>
-        <w:t xml:space="preserve"> in 1 van de netwerkaanvragen? </w:t>
+        <w:t>De "netwerk" tab in de ontwikkelaarstools van een browser geeft een overzicht van alle netwerkaanvragen tijdens het laden van een webpagina. Hierin worden statuscodes, laadtijden en gedetailleerde headers weergegeven, inclusief de gegevens van de aanvragen. Om toegang te krijgen tot de ontwikkelaarstools, druk op F12. Kunnen jullie de geheime flag vinden binnen een van de netwerkaanvragen?</w:t>
+      </w:r>
+    </w:p>
+    <w:p>
+      <w:pPr>
+        <w:rPr>
+          <w:lang w:val="nl-BE"/>
+        </w:rPr>
+      </w:pPr>
+      <w:r>
+        <w:rPr>
+          <w:lang w:val="nl-BE"/>
+        </w:rPr>
+        <w:t>Hint: Begin je zoektocht op de homepagina.</w:t>
       </w:r>
     </w:p>
     <w:tbl>
       <w:tblPr>
-        <w:tblStyle w:val="Tabelraster"/>
+        <w:tblStyle w:val="TableGrid"/>
         <w:tblW w:w="0" w:type="auto"/>
         <w:tblLook w:val="04A0" w:firstRow="1" w:lastRow="0" w:firstColumn="1" w:lastColumn="0" w:noHBand="0" w:noVBand="1"/>
       </w:tblPr>
@@ -1423,7 +1006,13 @@
               <w:rPr>
                 <w:lang w:val="nl-BE"/>
               </w:rPr>
-              <w:t>Vind de ontwikkelaarstools en de “netwerk” tab</w:t>
+              <w:t xml:space="preserve">Vind de </w:t>
+            </w:r>
+            <w:r>
+              <w:rPr>
+                <w:lang w:val="nl-BE"/>
+              </w:rPr>
+              <w:t>flag tussen de netwerk aanvragen</w:t>
             </w:r>
           </w:p>
         </w:tc>
@@ -1440,84 +1029,6 @@
           </w:p>
         </w:tc>
       </w:tr>
-      <w:tr>
-        <w:tc>
-          <w:tcPr>
-            <w:tcW w:w="5620" w:type="dxa"/>
-          </w:tcPr>
-          <w:p>
-            <w:pPr>
-              <w:rPr>
-                <w:lang w:val="nl-BE"/>
-              </w:rPr>
-            </w:pPr>
-            <w:r>
-              <w:rPr>
-                <w:lang w:val="nl-BE"/>
-              </w:rPr>
-              <w:t xml:space="preserve">Vind de “employees” aanvraag </w:t>
-            </w:r>
-          </w:p>
-        </w:tc>
-        <w:tc>
-          <w:tcPr>
-            <w:tcW w:w="3021" w:type="dxa"/>
-          </w:tcPr>
-          <w:p>
-            <w:pPr>
-              <w:rPr>
-                <w:lang w:val="nl-BE"/>
-              </w:rPr>
-            </w:pPr>
-          </w:p>
-        </w:tc>
-      </w:tr>
-      <w:tr>
-        <w:tc>
-          <w:tcPr>
-            <w:tcW w:w="5620" w:type="dxa"/>
-          </w:tcPr>
-          <w:p>
-            <w:pPr>
-              <w:rPr>
-                <w:lang w:val="nl-BE"/>
-              </w:rPr>
-            </w:pPr>
-            <w:r>
-              <w:rPr>
-                <w:lang w:val="nl-BE"/>
-              </w:rPr>
-              <w:t xml:space="preserve">Noteer de </w:t>
-            </w:r>
-            <w:proofErr w:type="spellStart"/>
-            <w:r>
-              <w:rPr>
-                <w:lang w:val="nl-BE"/>
-              </w:rPr>
-              <w:t>flag</w:t>
-            </w:r>
-            <w:proofErr w:type="spellEnd"/>
-            <w:r>
-              <w:rPr>
-                <w:lang w:val="nl-BE"/>
-              </w:rPr>
-              <w:t>:</w:t>
-            </w:r>
-          </w:p>
-        </w:tc>
-        <w:tc>
-          <w:tcPr>
-            <w:tcW w:w="3021" w:type="dxa"/>
-          </w:tcPr>
-          <w:p>
-            <w:pPr>
-              <w:rPr>
-                <w:lang w:val="nl-BE"/>
-              </w:rPr>
-            </w:pPr>
-          </w:p>
-        </w:tc>
-      </w:tr>
     </w:tbl>
     <w:p>
       <w:pPr>
@@ -1533,7 +1044,7 @@
           <w:lang w:val="nl-BE"/>
         </w:rPr>
         <w:drawing>
-          <wp:anchor distT="0" distB="0" distL="114300" distR="114300" simplePos="0" relativeHeight="251658240" behindDoc="0" locked="0" layoutInCell="1" allowOverlap="1" wp14:anchorId="17796988" wp14:editId="71D01C25">
+          <wp:anchor distT="0" distB="0" distL="114300" distR="114300" simplePos="0" relativeHeight="251658240" behindDoc="0" locked="0" layoutInCell="1" allowOverlap="1" wp14:anchorId="17796988" wp14:editId="0E141768">
             <wp:simplePos x="0" y="0"/>
             <wp:positionH relativeFrom="margin">
               <wp:align>left</wp:align>
@@ -1556,7 +1067,7 @@
                     <pic:cNvPicPr/>
                   </pic:nvPicPr>
                   <pic:blipFill>
-                    <a:blip r:embed="rId6" cstate="print">
+                    <a:blip r:embed="rId8" cstate="print">
                       <a:extLst>
                         <a:ext uri="{28A0092B-C50C-407E-A947-70E740481C1C}">
                           <a14:useLocalDpi xmlns:a14="http://schemas.microsoft.com/office/drawing/2010/main" val="0"/>
@@ -1689,28 +1200,25 @@
           <w:lang w:val="nl-BE"/>
         </w:rPr>
       </w:pPr>
-      <w:proofErr w:type="spellStart"/>
-      <w:r>
-        <w:rPr>
-          <w:b/>
-          <w:bCs/>
-          <w:sz w:val="28"/>
-          <w:szCs w:val="28"/>
-          <w:lang w:val="nl-BE"/>
-        </w:rPr>
-        <w:lastRenderedPageBreak/>
-        <w:t>Local</w:t>
-      </w:r>
-      <w:proofErr w:type="spellEnd"/>
-      <w:r>
-        <w:rPr>
-          <w:b/>
-          <w:bCs/>
-          <w:sz w:val="28"/>
-          <w:szCs w:val="28"/>
-          <w:lang w:val="nl-BE"/>
-        </w:rPr>
-        <w:t xml:space="preserve"> </w:t>
+      <w:r>
+        <w:rPr>
+          <w:b/>
+          <w:bCs/>
+          <w:sz w:val="28"/>
+          <w:szCs w:val="28"/>
+          <w:lang w:val="nl-BE"/>
+        </w:rPr>
+        <w:t xml:space="preserve">Finale opdracht: </w:t>
+      </w:r>
+      <w:r>
+        <w:rPr>
+          <w:b/>
+          <w:bCs/>
+          <w:sz w:val="28"/>
+          <w:szCs w:val="28"/>
+          <w:lang w:val="nl-BE"/>
+        </w:rPr>
+        <w:t xml:space="preserve">Local </w:t>
       </w:r>
       <w:r>
         <w:rPr>
@@ -1722,192 +1230,61 @@
         </w:rPr>
         <w:t>Storage</w:t>
       </w:r>
-    </w:p>
-    <w:p>
-      <w:pPr>
-        <w:rPr>
-          <w:lang w:val="nl-BE"/>
-        </w:rPr>
-      </w:pPr>
-      <w:r>
-        <w:rPr>
-          <w:lang w:val="nl-BE"/>
-        </w:rPr>
-        <w:t>De “</w:t>
-      </w:r>
-      <w:proofErr w:type="spellStart"/>
-      <w:r>
-        <w:rPr>
-          <w:lang w:val="nl-BE"/>
-        </w:rPr>
-        <w:t>local</w:t>
-      </w:r>
-      <w:proofErr w:type="spellEnd"/>
-      <w:r>
-        <w:rPr>
-          <w:lang w:val="nl-BE"/>
-        </w:rPr>
-        <w:t xml:space="preserve"> storage” is een soort database per website. Websites maken er gebruik van om gegevens in op te slaan. Kan je de volgende tip vinden? </w:t>
-      </w:r>
-    </w:p>
-    <w:p>
-      <w:pPr>
-        <w:rPr>
-          <w:lang w:val="nl-BE"/>
-        </w:rPr>
-      </w:pPr>
-      <w:proofErr w:type="spellStart"/>
-      <w:r>
-        <w:rPr>
-          <w:lang w:val="nl-BE"/>
-        </w:rPr>
-        <w:t>Local</w:t>
-      </w:r>
-      <w:proofErr w:type="spellEnd"/>
-      <w:r>
-        <w:rPr>
-          <w:lang w:val="nl-BE"/>
-        </w:rPr>
-        <w:t xml:space="preserve"> storage kan je bekijken door op F12 te drukken. (bij Application)</w:t>
-      </w:r>
-      <w:r>
-        <w:rPr>
-          <w:lang w:val="nl-BE"/>
-        </w:rPr>
-        <w:t xml:space="preserve"> </w:t>
-      </w:r>
-      <w:r>
-        <w:rPr>
-          <w:noProof/>
-          <w:lang w:val="nl-BE"/>
-        </w:rPr>
-        <w:drawing>
-          <wp:inline distT="0" distB="0" distL="0" distR="0" wp14:anchorId="082AC8B3" wp14:editId="6C623FA9">
-            <wp:extent cx="5760720" cy="464185"/>
-            <wp:effectExtent l="0" t="0" r="0" b="0"/>
-            <wp:docPr id="1927086323" name="Afbeelding 1"/>
-            <wp:cNvGraphicFramePr>
-              <a:graphicFrameLocks xmlns:a="http://schemas.openxmlformats.org/drawingml/2006/main" noChangeAspect="1"/>
-            </wp:cNvGraphicFramePr>
-            <a:graphic xmlns:a="http://schemas.openxmlformats.org/drawingml/2006/main">
-              <a:graphicData uri="http://schemas.openxmlformats.org/drawingml/2006/picture">
-                <pic:pic xmlns:pic="http://schemas.openxmlformats.org/drawingml/2006/picture">
-                  <pic:nvPicPr>
-                    <pic:cNvPr id="1927086323" name=""/>
-                    <pic:cNvPicPr/>
-                  </pic:nvPicPr>
-                  <pic:blipFill>
-                    <a:blip r:embed="rId7"/>
-                    <a:stretch>
-                      <a:fillRect/>
-                    </a:stretch>
-                  </pic:blipFill>
-                  <pic:spPr>
-                    <a:xfrm>
-                      <a:off x="0" y="0"/>
-                      <a:ext cx="5760720" cy="464185"/>
-                    </a:xfrm>
-                    <a:prstGeom prst="rect">
-                      <a:avLst/>
-                    </a:prstGeom>
-                  </pic:spPr>
-                </pic:pic>
-              </a:graphicData>
-            </a:graphic>
-          </wp:inline>
-        </w:drawing>
-      </w:r>
-    </w:p>
-    <w:p>
-      <w:pPr>
-        <w:rPr>
-          <w:sz w:val="28"/>
-          <w:szCs w:val="28"/>
-          <w:lang w:val="nl-BE"/>
-        </w:rPr>
-      </w:pPr>
-      <w:r>
-        <w:rPr>
-          <w:sz w:val="28"/>
-          <w:szCs w:val="28"/>
-          <w:lang w:val="nl-BE"/>
-        </w:rPr>
-        <w:t>Inloggen als admin</w:t>
-      </w:r>
-      <w:r>
-        <w:rPr>
-          <w:sz w:val="28"/>
-          <w:szCs w:val="28"/>
-          <w:lang w:val="nl-BE"/>
-        </w:rPr>
-        <w:t>istrator</w:t>
-      </w:r>
-    </w:p>
-    <w:p>
-      <w:pPr>
-        <w:rPr>
-          <w:lang w:val="nl-BE"/>
-        </w:rPr>
-      </w:pPr>
-      <w:r>
-        <w:rPr>
-          <w:lang w:val="nl-BE"/>
-        </w:rPr>
-        <w:t xml:space="preserve">Met de tip die je kan vinden in de </w:t>
-      </w:r>
-      <w:proofErr w:type="spellStart"/>
-      <w:r>
-        <w:rPr>
-          <w:lang w:val="nl-BE"/>
-        </w:rPr>
-        <w:t>local</w:t>
-      </w:r>
-      <w:proofErr w:type="spellEnd"/>
-      <w:r>
-        <w:rPr>
-          <w:lang w:val="nl-BE"/>
-        </w:rPr>
-        <w:t xml:space="preserve"> storage, kan je verder om het wachtwoord van de administrator te vinden. Succes!</w:t>
-      </w:r>
-    </w:p>
-    <w:p>
-      <w:pPr>
-        <w:rPr>
-          <w:b/>
-          <w:bCs/>
-          <w:lang w:val="nl-BE"/>
-        </w:rPr>
-      </w:pPr>
-      <w:r>
-        <w:rPr>
-          <w:b/>
-          <w:bCs/>
-          <w:lang w:val="nl-BE"/>
-        </w:rPr>
-        <w:t>Tip</w:t>
-      </w:r>
-      <w:r>
-        <w:rPr>
-          <w:b/>
-          <w:bCs/>
-          <w:lang w:val="nl-BE"/>
-        </w:rPr>
-        <w:t xml:space="preserve">: </w:t>
-      </w:r>
-      <w:r>
-        <w:rPr>
-          <w:b/>
-          <w:bCs/>
-          <w:lang w:val="nl-BE"/>
-        </w:rPr>
-        <w:t xml:space="preserve">gebruik </w:t>
-      </w:r>
-      <w:hyperlink r:id="rId8" w:history="1">
+      <w:r>
+        <w:rPr>
+          <w:b/>
+          <w:bCs/>
+          <w:sz w:val="28"/>
+          <w:szCs w:val="28"/>
+          <w:lang w:val="nl-BE"/>
+        </w:rPr>
+        <w:t xml:space="preserve"> + Hashing</w:t>
+      </w:r>
+    </w:p>
+    <w:p>
+      <w:pPr>
+        <w:rPr>
+          <w:lang w:val="nl-BE"/>
+        </w:rPr>
+      </w:pPr>
+      <w:r>
+        <w:rPr>
+          <w:lang w:val="nl-BE"/>
+        </w:rPr>
+        <w:t>De "local storage" is een specifieke database per website waarin gegevens kunnen worden opgeslagen. Websites maken hier vaak gebruik van om informatie te bewaren. Kun je de volgende aanwijzing vinden?</w:t>
+      </w:r>
+    </w:p>
+    <w:p>
+      <w:pPr>
+        <w:rPr>
+          <w:lang w:val="nl-BE"/>
+        </w:rPr>
+      </w:pPr>
+      <w:r>
+        <w:rPr>
+          <w:lang w:val="nl-BE"/>
+        </w:rPr>
+        <w:t>Je kunt de local storage bekijken door op F12 te drukken en naar het gedeelte 'Application' te gaan. Eenmaal daar kun je mogelijk een hint ontdekken die je helpt bij het inloggen als administrator. Met deze hint kun je vervolgens het wachtwoord van de administrator achterhalen. Succes!</w:t>
+      </w:r>
+    </w:p>
+    <w:p>
+      <w:pPr>
+        <w:rPr>
+          <w:b/>
+          <w:bCs/>
+          <w:lang w:val="nl-BE"/>
+        </w:rPr>
+      </w:pPr>
+      <w:r>
+        <w:rPr>
+          <w:lang w:val="nl-BE"/>
+        </w:rPr>
+        <w:t xml:space="preserve">Hint: Gebruik </w:t>
+      </w:r>
+      <w:hyperlink r:id="rId9" w:history="1">
         <w:r>
           <w:rPr>
             <w:rStyle w:val="Hyperlink"/>
-            <w:b/>
-            <w:bCs/>
             <w:lang w:val="nl-BE"/>
           </w:rPr>
           <w:t>https://gchq.github.io/CyberChef/</w:t>
@@ -1915,16 +1292,59 @@
       </w:hyperlink>
       <w:r>
         <w:rPr>
-          <w:b/>
-          <w:bCs/>
-          <w:lang w:val="nl-BE"/>
-        </w:rPr>
-        <w:t xml:space="preserve">  </w:t>
+          <w:lang w:val="nl-BE"/>
+        </w:rPr>
+        <w:t xml:space="preserve"> om verder te gaan. </w:t>
+      </w:r>
+      <w:r>
+        <w:rPr>
+          <w:lang w:val="nl-BE"/>
+        </w:rPr>
+        <w:br/>
+      </w:r>
+      <w:r>
+        <w:rPr>
+          <w:lang w:val="nl-BE"/>
+        </w:rPr>
+        <w:t>Probeer ook</w:t>
+      </w:r>
+      <w:r>
+        <w:rPr>
+          <w:lang w:val="nl-BE"/>
+        </w:rPr>
+        <w:t xml:space="preserve"> </w:t>
+      </w:r>
+      <w:r>
+        <w:rPr>
+          <w:lang w:val="nl-BE"/>
+        </w:rPr>
+        <w:t xml:space="preserve"> </w:t>
+      </w:r>
+      <w:hyperlink r:id="rId10" w:history="1">
+        <w:r>
+          <w:rPr>
+            <w:rStyle w:val="Hyperlink"/>
+            <w:lang w:val="nl-BE"/>
+          </w:rPr>
+          <w:t>https://hashes.com/en/tools/hash_identifier</w:t>
+        </w:r>
+      </w:hyperlink>
+      <w:r>
+        <w:rPr>
+          <w:lang w:val="nl-BE"/>
+        </w:rPr>
+        <w:t xml:space="preserve"> </w:t>
+      </w:r>
+      <w:r>
+        <w:rPr>
+          <w:lang w:val="nl-BE"/>
+        </w:rPr>
+        <w:t>om het type hash te bepalen.</w:t>
       </w:r>
     </w:p>
     <w:tbl>
       <w:tblPr>
-        <w:tblStyle w:val="Tabelraster"/>
+        <w:tblStyle w:val="TableGrid"/>
         <w:tblW w:w="0" w:type="auto"/>
         <w:tblLook w:val="04A0" w:firstRow="1" w:lastRow="0" w:firstColumn="1" w:lastColumn="0" w:noHBand="0" w:noVBand="1"/>
       </w:tblPr>
@@ -1947,21 +1367,7 @@
               <w:rPr>
                 <w:lang w:val="nl-BE"/>
               </w:rPr>
-              <w:t xml:space="preserve">Vind de tip in </w:t>
-            </w:r>
-            <w:proofErr w:type="spellStart"/>
-            <w:r>
-              <w:rPr>
-                <w:lang w:val="nl-BE"/>
-              </w:rPr>
-              <w:t>local</w:t>
-            </w:r>
-            <w:proofErr w:type="spellEnd"/>
-            <w:r>
-              <w:rPr>
-                <w:lang w:val="nl-BE"/>
-              </w:rPr>
-              <w:t xml:space="preserve"> storage</w:t>
+              <w:t>Vind de tip in local storage</w:t>
             </w:r>
           </w:p>
         </w:tc>
@@ -2089,21 +1495,7 @@
               <w:rPr>
                 <w:lang w:val="nl-BE"/>
               </w:rPr>
-              <w:t xml:space="preserve">Noteer de </w:t>
-            </w:r>
-            <w:proofErr w:type="spellStart"/>
-            <w:r>
-              <w:rPr>
-                <w:lang w:val="nl-BE"/>
-              </w:rPr>
-              <w:t>flag</w:t>
-            </w:r>
-            <w:proofErr w:type="spellEnd"/>
-            <w:r>
-              <w:rPr>
-                <w:lang w:val="nl-BE"/>
-              </w:rPr>
-              <w:t xml:space="preserve">: </w:t>
+              <w:t xml:space="preserve">Noteer de flag: </w:t>
             </w:r>
           </w:p>
         </w:tc>
@@ -2537,20 +1929,20 @@
     <w:lsdException w:name="Unresolved Mention" w:semiHidden="1" w:unhideWhenUsed="1"/>
     <w:lsdException w:name="Smart Link" w:semiHidden="1" w:unhideWhenUsed="1"/>
   </w:latentStyles>
-  <w:style w:type="paragraph" w:default="1" w:styleId="Standaard">
+  <w:style w:type="paragraph" w:default="1" w:styleId="Normal">
     <w:name w:val="Normal"/>
     <w:qFormat/>
     <w:rPr>
       <w:lang w:val="en-US"/>
     </w:rPr>
   </w:style>
-  <w:style w:type="character" w:default="1" w:styleId="Standaardalinea-lettertype">
+  <w:style w:type="character" w:default="1" w:styleId="DefaultParagraphFont">
     <w:name w:val="Default Paragraph Font"/>
     <w:uiPriority w:val="1"/>
     <w:semiHidden/>
     <w:unhideWhenUsed/>
   </w:style>
-  <w:style w:type="table" w:default="1" w:styleId="Standaardtabel">
+  <w:style w:type="table" w:default="1" w:styleId="TableNormal">
     <w:name w:val="Normal Table"/>
     <w:uiPriority w:val="99"/>
     <w:semiHidden/>
@@ -2565,15 +1957,15 @@
       </w:tblCellMar>
     </w:tblPr>
   </w:style>
-  <w:style w:type="numbering" w:default="1" w:styleId="Geenlijst">
+  <w:style w:type="numbering" w:default="1" w:styleId="NoList">
     <w:name w:val="No List"/>
     <w:uiPriority w:val="99"/>
     <w:semiHidden/>
     <w:unhideWhenUsed/>
   </w:style>
-  <w:style w:type="table" w:styleId="Tabelraster">
+  <w:style w:type="table" w:styleId="TableGrid">
     <w:name w:val="Table Grid"/>
-    <w:basedOn w:val="Standaardtabel"/>
+    <w:basedOn w:val="TableNormal"/>
     <w:uiPriority w:val="39"/>
     <w:rsid w:val="009551E7"/>
     <w:pPr>
@@ -2592,7 +1984,7 @@
   </w:style>
   <w:style w:type="character" w:styleId="Hyperlink">
     <w:name w:val="Hyperlink"/>
-    <w:basedOn w:val="Standaardalinea-lettertype"/>
+    <w:basedOn w:val="DefaultParagraphFont"/>
     <w:uiPriority w:val="99"/>
     <w:unhideWhenUsed/>
     <w:rsid w:val="00770DDF"/>
@@ -2601,9 +1993,9 @@
       <w:u w:val="single"/>
     </w:rPr>
   </w:style>
-  <w:style w:type="character" w:styleId="Onopgelostemelding">
+  <w:style w:type="character" w:styleId="UnresolvedMention">
     <w:name w:val="Unresolved Mention"/>
-    <w:basedOn w:val="Standaardalinea-lettertype"/>
+    <w:basedOn w:val="DefaultParagraphFont"/>
     <w:uiPriority w:val="99"/>
     <w:semiHidden/>
     <w:unhideWhenUsed/>
@@ -2612,6 +2004,29 @@
       <w:color w:val="605E5C"/>
       <w:shd w:val="clear" w:color="auto" w:fill="E1DFDD"/>
     </w:rPr>
+  </w:style>
+  <w:style w:type="character" w:styleId="FollowedHyperlink">
+    <w:name w:val="FollowedHyperlink"/>
+    <w:basedOn w:val="DefaultParagraphFont"/>
+    <w:uiPriority w:val="99"/>
+    <w:semiHidden/>
+    <w:unhideWhenUsed/>
+    <w:rsid w:val="002F0FC1"/>
+    <w:rPr>
+      <w:color w:val="954F72" w:themeColor="followedHyperlink"/>
+      <w:u w:val="single"/>
+    </w:rPr>
+  </w:style>
+  <w:style w:type="paragraph" w:styleId="ListParagraph">
+    <w:name w:val="List Paragraph"/>
+    <w:basedOn w:val="Normal"/>
+    <w:uiPriority w:val="34"/>
+    <w:qFormat/>
+    <w:rsid w:val="001601A3"/>
+    <w:pPr>
+      <w:ind w:left="720"/>
+      <w:contextualSpacing/>
+    </w:pPr>
   </w:style>
 </w:styles>
 </file>

</xml_diff>